<commit_message>
upd report and project
</commit_message>
<xml_diff>
--- a/kurs-work/Отчет.docx
+++ b/kurs-work/Отчет.docx
@@ -478,7 +478,7 @@
       <w:sdtContent>
         <w:p>
           <w:pPr>
-            <w:pStyle w:val="TOCHeading"/>
+            <w:pStyle w:val="a4"/>
             <w:rPr>
               <w:rFonts w:ascii="Times New Roman" w:hAnsi="Times New Roman" w:cs="Times New Roman"/>
               <w:sz w:val="28"/>
@@ -496,7 +496,7 @@
         </w:p>
         <w:p>
           <w:pPr>
-            <w:pStyle w:val="TOC1"/>
+            <w:pStyle w:val="11"/>
             <w:tabs>
               <w:tab w:val="right" w:leader="dot" w:pos="9345"/>
             </w:tabs>
@@ -532,7 +532,7 @@
           <w:hyperlink w:anchor="_Toc68678658" w:history="1">
             <w:r>
               <w:rPr>
-                <w:rStyle w:val="Hyperlink"/>
+                <w:rStyle w:val="a5"/>
                 <w:noProof/>
               </w:rPr>
               <w:t>Цель работы</w:t>
@@ -589,7 +589,7 @@
         </w:p>
         <w:p>
           <w:pPr>
-            <w:pStyle w:val="TOC1"/>
+            <w:pStyle w:val="11"/>
             <w:tabs>
               <w:tab w:val="right" w:leader="dot" w:pos="9345"/>
             </w:tabs>
@@ -604,7 +604,7 @@
           <w:hyperlink w:anchor="_Toc68678659" w:history="1">
             <w:r>
               <w:rPr>
-                <w:rStyle w:val="Hyperlink"/>
+                <w:rStyle w:val="a5"/>
                 <w:noProof/>
               </w:rPr>
               <w:t>Постановка задач</w:t>
@@ -661,7 +661,7 @@
         </w:p>
         <w:p>
           <w:pPr>
-            <w:pStyle w:val="TOC1"/>
+            <w:pStyle w:val="11"/>
             <w:tabs>
               <w:tab w:val="right" w:leader="dot" w:pos="9345"/>
             </w:tabs>
@@ -676,7 +676,7 @@
           <w:hyperlink w:anchor="_Toc68678660" w:history="1">
             <w:r>
               <w:rPr>
-                <w:rStyle w:val="Hyperlink"/>
+                <w:rStyle w:val="a5"/>
                 <w:noProof/>
               </w:rPr>
               <w:t>Описание точного алгоритма</w:t>
@@ -733,7 +733,7 @@
         </w:p>
         <w:p>
           <w:pPr>
-            <w:pStyle w:val="TOC1"/>
+            <w:pStyle w:val="11"/>
             <w:tabs>
               <w:tab w:val="right" w:leader="dot" w:pos="9345"/>
             </w:tabs>
@@ -748,7 +748,7 @@
           <w:hyperlink w:anchor="_Toc68678661" w:history="1">
             <w:r>
               <w:rPr>
-                <w:rStyle w:val="Hyperlink"/>
+                <w:rStyle w:val="a5"/>
                 <w:noProof/>
               </w:rPr>
               <w:t>Описание приближенного алгоритма</w:t>
@@ -805,7 +805,7 @@
         </w:p>
         <w:p>
           <w:pPr>
-            <w:pStyle w:val="TOC1"/>
+            <w:pStyle w:val="11"/>
             <w:tabs>
               <w:tab w:val="right" w:leader="dot" w:pos="9345"/>
             </w:tabs>
@@ -820,7 +820,7 @@
           <w:hyperlink w:anchor="_Toc68678662" w:history="1">
             <w:r>
               <w:rPr>
-                <w:rStyle w:val="Hyperlink"/>
+                <w:rStyle w:val="a5"/>
                 <w:noProof/>
               </w:rPr>
               <w:t>Зависимость времени решения от размерности входных данных для точного решения</w:t>
@@ -877,7 +877,7 @@
         </w:p>
         <w:p>
           <w:pPr>
-            <w:pStyle w:val="TOC1"/>
+            <w:pStyle w:val="11"/>
             <w:tabs>
               <w:tab w:val="right" w:leader="dot" w:pos="9345"/>
             </w:tabs>
@@ -892,7 +892,7 @@
           <w:hyperlink w:anchor="_Toc68678663" w:history="1">
             <w:r>
               <w:rPr>
-                <w:rStyle w:val="Hyperlink"/>
+                <w:rStyle w:val="a5"/>
                 <w:noProof/>
               </w:rPr>
               <w:t>Зависимость времени решения от размерности входных данных для приближенного решения</w:t>
@@ -949,7 +949,7 @@
         </w:p>
         <w:p>
           <w:pPr>
-            <w:pStyle w:val="TOC1"/>
+            <w:pStyle w:val="11"/>
             <w:tabs>
               <w:tab w:val="right" w:leader="dot" w:pos="9345"/>
             </w:tabs>
@@ -964,7 +964,7 @@
           <w:hyperlink w:anchor="_Toc68678664" w:history="1">
             <w:r>
               <w:rPr>
-                <w:rStyle w:val="Hyperlink"/>
+                <w:rStyle w:val="a5"/>
                 <w:noProof/>
               </w:rPr>
               <w:t>Зависимость точности решения от размерности входных данных для приближенного решения</w:t>
@@ -1021,7 +1021,7 @@
         </w:p>
         <w:p>
           <w:pPr>
-            <w:pStyle w:val="TOC1"/>
+            <w:pStyle w:val="11"/>
             <w:tabs>
               <w:tab w:val="right" w:leader="dot" w:pos="9345"/>
             </w:tabs>
@@ -1036,7 +1036,7 @@
           <w:hyperlink w:anchor="_Toc68678665" w:history="1">
             <w:r>
               <w:rPr>
-                <w:rStyle w:val="Hyperlink"/>
+                <w:rStyle w:val="a5"/>
                 <w:noProof/>
               </w:rPr>
               <w:t>Выводы по проделанной работе</w:t>
@@ -1093,7 +1093,7 @@
         </w:p>
         <w:p>
           <w:pPr>
-            <w:pStyle w:val="TOC1"/>
+            <w:pStyle w:val="11"/>
             <w:tabs>
               <w:tab w:val="right" w:leader="dot" w:pos="9345"/>
             </w:tabs>
@@ -1108,7 +1108,7 @@
           <w:hyperlink w:anchor="_Toc68678666" w:history="1">
             <w:r>
               <w:rPr>
-                <w:rStyle w:val="Hyperlink"/>
+                <w:rStyle w:val="a5"/>
                 <w:noProof/>
               </w:rPr>
               <w:t>Литература</w:t>
@@ -1184,7 +1184,7 @@
     </w:sdt>
     <w:p>
       <w:pPr>
-        <w:pStyle w:val="Heading1"/>
+        <w:pStyle w:val="1"/>
         <w:rPr>
           <w:rFonts w:ascii="Times New Roman" w:hAnsi="Times New Roman" w:cs="Times New Roman"/>
           <w:sz w:val="28"/>
@@ -1194,7 +1194,7 @@
     </w:p>
     <w:p>
       <w:pPr>
-        <w:pStyle w:val="Heading1"/>
+        <w:pStyle w:val="1"/>
         <w:rPr>
           <w:rFonts w:ascii="Times New Roman" w:hAnsi="Times New Roman" w:cs="Times New Roman"/>
           <w:sz w:val="28"/>
@@ -1204,7 +1204,7 @@
     </w:p>
     <w:p>
       <w:pPr>
-        <w:pStyle w:val="Heading1"/>
+        <w:pStyle w:val="1"/>
         <w:rPr>
           <w:rFonts w:ascii="Times New Roman" w:hAnsi="Times New Roman" w:cs="Times New Roman"/>
           <w:sz w:val="28"/>
@@ -1374,7 +1374,7 @@
     </w:p>
     <w:p>
       <w:pPr>
-        <w:pStyle w:val="Heading1"/>
+        <w:pStyle w:val="1"/>
         <w:rPr>
           <w:rFonts w:ascii="Times New Roman" w:hAnsi="Times New Roman" w:cs="Times New Roman"/>
           <w:sz w:val="28"/>
@@ -1384,7 +1384,7 @@
     </w:p>
     <w:p>
       <w:pPr>
-        <w:pStyle w:val="Heading1"/>
+        <w:pStyle w:val="1"/>
         <w:rPr>
           <w:rFonts w:ascii="Times New Roman" w:hAnsi="Times New Roman" w:cs="Times New Roman"/>
           <w:sz w:val="28"/>
@@ -1402,7 +1402,7 @@
     </w:p>
     <w:p>
       <w:pPr>
-        <w:pStyle w:val="Heading1"/>
+        <w:pStyle w:val="1"/>
         <w:rPr>
           <w:rFonts w:ascii="Times New Roman" w:hAnsi="Times New Roman" w:cs="Times New Roman"/>
           <w:sz w:val="28"/>
@@ -1412,7 +1412,7 @@
     </w:p>
     <w:p>
       <w:pPr>
-        <w:pStyle w:val="Heading1"/>
+        <w:pStyle w:val="1"/>
         <w:rPr>
           <w:rFonts w:ascii="Times New Roman" w:hAnsi="Times New Roman" w:cs="Times New Roman"/>
           <w:sz w:val="28"/>
@@ -1476,7 +1476,7 @@
     </w:p>
     <w:p>
       <w:pPr>
-        <w:pStyle w:val="Heading1"/>
+        <w:pStyle w:val="1"/>
         <w:rPr>
           <w:rFonts w:ascii="Times New Roman" w:hAnsi="Times New Roman" w:cs="Times New Roman"/>
           <w:sz w:val="28"/>
@@ -1586,7 +1586,7 @@
     </w:p>
     <w:p>
       <w:pPr>
-        <w:pStyle w:val="ListParagraph"/>
+        <w:pStyle w:val="a6"/>
         <w:numPr>
           <w:ilvl w:val="0"/>
           <w:numId w:val="1"/>
@@ -1627,7 +1627,7 @@
     </w:p>
     <w:p>
       <w:pPr>
-        <w:pStyle w:val="ListParagraph"/>
+        <w:pStyle w:val="a6"/>
         <w:numPr>
           <w:ilvl w:val="0"/>
           <w:numId w:val="1"/>
@@ -1647,7 +1647,7 @@
     </w:p>
     <w:p>
       <w:pPr>
-        <w:pStyle w:val="ListParagraph"/>
+        <w:pStyle w:val="a6"/>
         <w:numPr>
           <w:ilvl w:val="0"/>
           <w:numId w:val="1"/>
@@ -1668,7 +1668,7 @@
     </w:p>
     <w:p>
       <w:pPr>
-        <w:pStyle w:val="ListParagraph"/>
+        <w:pStyle w:val="a6"/>
         <w:numPr>
           <w:ilvl w:val="0"/>
           <w:numId w:val="1"/>
@@ -1689,7 +1689,7 @@
     </w:p>
     <w:p>
       <w:pPr>
-        <w:pStyle w:val="ListParagraph"/>
+        <w:pStyle w:val="a6"/>
         <w:numPr>
           <w:ilvl w:val="0"/>
           <w:numId w:val="1"/>
@@ -1718,7 +1718,7 @@
     </w:p>
     <w:p>
       <w:pPr>
-        <w:pStyle w:val="Heading1"/>
+        <w:pStyle w:val="1"/>
         <w:rPr>
           <w:rFonts w:ascii="Times New Roman" w:hAnsi="Times New Roman" w:cs="Times New Roman"/>
           <w:sz w:val="28"/>
@@ -1738,7 +1738,7 @@
     </w:p>
     <w:p>
       <w:pPr>
-        <w:pStyle w:val="ListParagraph"/>
+        <w:pStyle w:val="a6"/>
         <w:numPr>
           <w:ilvl w:val="0"/>
           <w:numId w:val="4"/>
@@ -1776,7 +1776,7 @@
     </w:p>
     <w:p>
       <w:pPr>
-        <w:pStyle w:val="ListParagraph"/>
+        <w:pStyle w:val="a6"/>
         <w:numPr>
           <w:ilvl w:val="0"/>
           <w:numId w:val="4"/>
@@ -1836,7 +1836,7 @@
     </w:p>
     <w:p>
       <w:pPr>
-        <w:pStyle w:val="ListParagraph"/>
+        <w:pStyle w:val="a6"/>
         <w:numPr>
           <w:ilvl w:val="0"/>
           <w:numId w:val="4"/>
@@ -1863,7 +1863,7 @@
     </w:p>
     <w:p>
       <w:pPr>
-        <w:pStyle w:val="Heading1"/>
+        <w:pStyle w:val="1"/>
         <w:rPr>
           <w:rFonts w:ascii="Times New Roman" w:hAnsi="Times New Roman" w:cs="Times New Roman"/>
           <w:sz w:val="28"/>
@@ -1985,7 +1985,7 @@
     </w:p>
     <w:p>
       <w:pPr>
-        <w:pStyle w:val="Heading1"/>
+        <w:pStyle w:val="1"/>
         <w:rPr>
           <w:rFonts w:ascii="Times New Roman" w:hAnsi="Times New Roman" w:cs="Times New Roman"/>
           <w:sz w:val="28"/>
@@ -2050,7 +2050,6 @@
         <w:rPr>
           <w:sz w:val="28"/>
           <w:szCs w:val="28"/>
-          <w:lang w:val="en-US"/>
         </w:rPr>
         <w:t>10, 11,</w:t>
       </w:r>
@@ -2065,7 +2064,6 @@
         <w:rPr>
           <w:sz w:val="28"/>
           <w:szCs w:val="28"/>
-          <w:lang w:val="en-US"/>
         </w:rPr>
         <w:t xml:space="preserve"> 1</w:t>
       </w:r>
@@ -2073,7 +2071,6 @@
         <w:rPr>
           <w:sz w:val="28"/>
           <w:szCs w:val="28"/>
-          <w:lang w:val="en-US"/>
         </w:rPr>
         <w:t>3</w:t>
       </w:r>
@@ -2081,7 +2078,6 @@
         <w:rPr>
           <w:sz w:val="28"/>
           <w:szCs w:val="28"/>
-          <w:lang w:val="en-US"/>
         </w:rPr>
         <w:t>,</w:t>
       </w:r>
@@ -2168,10 +2164,10 @@
         </w:rPr>
         <w:lastRenderedPageBreak/>
         <w:drawing>
-          <wp:inline distT="0" distB="0" distL="0" distR="0" wp14:anchorId="555E14C5" wp14:editId="38DA5803">
-            <wp:extent cx="4993660" cy="3014345"/>
-            <wp:effectExtent l="0" t="0" r="0" b="0"/>
-            <wp:docPr id="6" name="Picture 6"/>
+          <wp:inline distT="0" distB="0" distL="0" distR="0" wp14:anchorId="4632F2F5" wp14:editId="2B9F7872">
+            <wp:extent cx="4543425" cy="2762250"/>
+            <wp:effectExtent l="0" t="0" r="9525" b="0"/>
+            <wp:docPr id="2" name="Рисунок 2"/>
             <wp:cNvGraphicFramePr>
               <a:graphicFrameLocks xmlns:a="http://schemas.openxmlformats.org/drawingml/2006/main" noChangeAspect="1"/>
             </wp:cNvGraphicFramePr>
@@ -2191,7 +2187,7 @@
                   <pic:spPr>
                     <a:xfrm>
                       <a:off x="0" y="0"/>
-                      <a:ext cx="4995886" cy="3015689"/>
+                      <a:ext cx="4543425" cy="2762250"/>
                     </a:xfrm>
                     <a:prstGeom prst="rect">
                       <a:avLst/>
@@ -2252,7 +2248,7 @@
     </w:p>
     <w:p>
       <w:pPr>
-        <w:pStyle w:val="Heading1"/>
+        <w:pStyle w:val="1"/>
         <w:rPr>
           <w:rFonts w:ascii="Times New Roman" w:hAnsi="Times New Roman" w:cs="Times New Roman"/>
           <w:sz w:val="28"/>
@@ -2291,10 +2287,10 @@
           <w:noProof/>
         </w:rPr>
         <w:drawing>
-          <wp:inline distT="0" distB="0" distL="0" distR="0" wp14:anchorId="56329A31" wp14:editId="6E521D32">
-            <wp:extent cx="4528313" cy="2708275"/>
-            <wp:effectExtent l="0" t="0" r="5715" b="0"/>
-            <wp:docPr id="5" name="Picture 5"/>
+          <wp:inline distT="0" distB="0" distL="0" distR="0" wp14:anchorId="71F8F149" wp14:editId="764D7A92">
+            <wp:extent cx="4552950" cy="2714625"/>
+            <wp:effectExtent l="0" t="0" r="0" b="9525"/>
+            <wp:docPr id="4" name="Рисунок 4"/>
             <wp:cNvGraphicFramePr>
               <a:graphicFrameLocks xmlns:a="http://schemas.openxmlformats.org/drawingml/2006/main" noChangeAspect="1"/>
             </wp:cNvGraphicFramePr>
@@ -2314,7 +2310,7 @@
                   <pic:spPr>
                     <a:xfrm>
                       <a:off x="0" y="0"/>
-                      <a:ext cx="4531822" cy="2710374"/>
+                      <a:ext cx="4552950" cy="2714625"/>
                     </a:xfrm>
                     <a:prstGeom prst="rect">
                       <a:avLst/>
@@ -2374,7 +2370,7 @@
     </w:p>
     <w:p>
       <w:pPr>
-        <w:pStyle w:val="Heading1"/>
+        <w:pStyle w:val="1"/>
         <w:rPr>
           <w:rFonts w:ascii="Times New Roman" w:hAnsi="Times New Roman" w:cs="Times New Roman"/>
           <w:sz w:val="28"/>
@@ -2407,11 +2403,28 @@
           <w:szCs w:val="28"/>
         </w:rPr>
       </w:pPr>
-      <w:r>
-        <w:rPr>
-          <w:sz w:val="28"/>
-          <w:szCs w:val="28"/>
-        </w:rPr>
+    </w:p>
+    <w:p>
+      <w:pPr>
+        <w:rPr>
+          <w:sz w:val="28"/>
+          <w:szCs w:val="28"/>
+        </w:rPr>
+      </w:pPr>
+    </w:p>
+    <w:p>
+      <w:pPr>
+        <w:rPr>
+          <w:sz w:val="28"/>
+          <w:szCs w:val="28"/>
+        </w:rPr>
+      </w:pPr>
+      <w:r>
+        <w:rPr>
+          <w:sz w:val="28"/>
+          <w:szCs w:val="28"/>
+        </w:rPr>
+        <w:lastRenderedPageBreak/>
         <w:t>Абсолютная</w:t>
       </w:r>
       <w:r>
@@ -2424,7 +2437,7 @@
     </w:p>
     <w:tbl>
       <w:tblPr>
-        <w:tblStyle w:val="TableGrid"/>
+        <w:tblStyle w:val="a7"/>
         <w:tblW w:w="0" w:type="auto"/>
         <w:tblLook w:val="04A0" w:firstRow="1" w:lastRow="0" w:firstColumn="1" w:lastColumn="0" w:noHBand="0" w:noVBand="1"/>
       </w:tblPr>
@@ -2450,7 +2463,6 @@
                 <w:sz w:val="28"/>
                 <w:szCs w:val="28"/>
               </w:rPr>
-              <w:lastRenderedPageBreak/>
               <w:t>Количество городов</w:t>
             </w:r>
           </w:p>
@@ -2814,10 +2826,10 @@
           <w:noProof/>
         </w:rPr>
         <w:drawing>
-          <wp:inline distT="0" distB="0" distL="0" distR="0" wp14:anchorId="095ADC6C" wp14:editId="6B750824">
-            <wp:extent cx="5699583" cy="3456305"/>
-            <wp:effectExtent l="0" t="0" r="0" b="0"/>
-            <wp:docPr id="7" name="Picture 7"/>
+          <wp:inline distT="0" distB="0" distL="0" distR="0" wp14:anchorId="0800685D" wp14:editId="12B0645F">
+            <wp:extent cx="4552950" cy="2695575"/>
+            <wp:effectExtent l="0" t="0" r="0" b="9525"/>
+            <wp:docPr id="9" name="Рисунок 9"/>
             <wp:cNvGraphicFramePr>
               <a:graphicFrameLocks xmlns:a="http://schemas.openxmlformats.org/drawingml/2006/main" noChangeAspect="1"/>
             </wp:cNvGraphicFramePr>
@@ -2837,7 +2849,7 @@
                   <pic:spPr>
                     <a:xfrm>
                       <a:off x="0" y="0"/>
-                      <a:ext cx="5710382" cy="3462854"/>
+                      <a:ext cx="4552950" cy="2695575"/>
                     </a:xfrm>
                     <a:prstGeom prst="rect">
                       <a:avLst/>
@@ -2860,7 +2872,7 @@
     </w:p>
     <w:tbl>
       <w:tblPr>
-        <w:tblStyle w:val="TableGrid"/>
+        <w:tblStyle w:val="a7"/>
         <w:tblW w:w="0" w:type="auto"/>
         <w:tblLook w:val="04A0" w:firstRow="1" w:lastRow="0" w:firstColumn="1" w:lastColumn="0" w:noHBand="0" w:noVBand="1"/>
       </w:tblPr>
@@ -3246,13 +3258,15 @@
       <w:r>
         <w:rPr>
           <w:noProof/>
+          <w:sz w:val="28"/>
+          <w:szCs w:val="28"/>
         </w:rPr>
         <w:lastRenderedPageBreak/>
         <w:drawing>
-          <wp:inline distT="0" distB="0" distL="0" distR="0" wp14:anchorId="7C809670" wp14:editId="2179D627">
-            <wp:extent cx="5397500" cy="3205613"/>
-            <wp:effectExtent l="0" t="0" r="0" b="0"/>
-            <wp:docPr id="8" name="Picture 8"/>
+          <wp:inline distT="0" distB="0" distL="0" distR="0" wp14:anchorId="6DFE52EA" wp14:editId="07C7F31C">
+            <wp:extent cx="5438775" cy="3057525"/>
+            <wp:effectExtent l="0" t="0" r="9525" b="9525"/>
+            <wp:docPr id="10" name="Рисунок 10"/>
             <wp:cNvGraphicFramePr>
               <a:graphicFrameLocks xmlns:a="http://schemas.openxmlformats.org/drawingml/2006/main" noChangeAspect="1"/>
             </wp:cNvGraphicFramePr>
@@ -3260,23 +3274,36 @@
               <a:graphicData uri="http://schemas.openxmlformats.org/drawingml/2006/picture">
                 <pic:pic xmlns:pic="http://schemas.openxmlformats.org/drawingml/2006/picture">
                   <pic:nvPicPr>
-                    <pic:cNvPr id="1" name=""/>
-                    <pic:cNvPicPr/>
+                    <pic:cNvPr id="0" name="Picture 1"/>
+                    <pic:cNvPicPr>
+                      <a:picLocks noChangeAspect="1" noChangeArrowheads="1"/>
+                    </pic:cNvPicPr>
                   </pic:nvPicPr>
                   <pic:blipFill>
-                    <a:blip r:embed="rId10"/>
+                    <a:blip r:embed="rId10">
+                      <a:extLst>
+                        <a:ext uri="{28A0092B-C50C-407E-A947-70E740481C1C}">
+                          <a14:useLocalDpi xmlns:a14="http://schemas.microsoft.com/office/drawing/2010/main" val="0"/>
+                        </a:ext>
+                      </a:extLst>
+                    </a:blip>
+                    <a:srcRect/>
                     <a:stretch>
                       <a:fillRect/>
                     </a:stretch>
                   </pic:blipFill>
-                  <pic:spPr>
+                  <pic:spPr bwMode="auto">
                     <a:xfrm>
                       <a:off x="0" y="0"/>
-                      <a:ext cx="5404166" cy="3209572"/>
+                      <a:ext cx="5438775" cy="3057525"/>
                     </a:xfrm>
                     <a:prstGeom prst="rect">
                       <a:avLst/>
                     </a:prstGeom>
+                    <a:noFill/>
+                    <a:ln>
+                      <a:noFill/>
+                    </a:ln>
                   </pic:spPr>
                 </pic:pic>
               </a:graphicData>
@@ -3310,7 +3337,7 @@
     </w:p>
     <w:p>
       <w:pPr>
-        <w:pStyle w:val="Heading1"/>
+        <w:pStyle w:val="1"/>
         <w:rPr>
           <w:rFonts w:ascii="Times New Roman" w:hAnsi="Times New Roman" w:cs="Times New Roman"/>
           <w:sz w:val="28"/>
@@ -3376,7 +3403,7 @@
     </w:p>
     <w:p>
       <w:pPr>
-        <w:pStyle w:val="Heading1"/>
+        <w:pStyle w:val="1"/>
         <w:tabs>
           <w:tab w:val="left" w:pos="3240"/>
         </w:tabs>
@@ -3415,7 +3442,7 @@
     </w:p>
     <w:p>
       <w:pPr>
-        <w:pStyle w:val="NormalWeb"/>
+        <w:pStyle w:val="a3"/>
         <w:rPr>
           <w:color w:val="000000"/>
           <w:sz w:val="28"/>
@@ -4205,7 +4232,7 @@
     <w:lsdException w:name="Unresolved Mention" w:semiHidden="1" w:unhideWhenUsed="1"/>
     <w:lsdException w:name="Smart Link" w:semiHidden="1" w:unhideWhenUsed="1"/>
   </w:latentStyles>
-  <w:style w:type="paragraph" w:default="1" w:styleId="Normal">
+  <w:style w:type="paragraph" w:default="1" w:styleId="a">
     <w:name w:val="Normal"/>
     <w:qFormat/>
     <w:rsid w:val="00200CA7"/>
@@ -4219,11 +4246,11 @@
       <w:lang w:eastAsia="ru-RU"/>
     </w:rPr>
   </w:style>
-  <w:style w:type="paragraph" w:styleId="Heading1">
+  <w:style w:type="paragraph" w:styleId="1">
     <w:name w:val="heading 1"/>
-    <w:basedOn w:val="Normal"/>
-    <w:next w:val="Normal"/>
-    <w:link w:val="Heading1Char"/>
+    <w:basedOn w:val="a"/>
+    <w:next w:val="a"/>
+    <w:link w:val="10"/>
     <w:uiPriority w:val="9"/>
     <w:qFormat/>
     <w:rsid w:val="00EF31BC"/>
@@ -4240,11 +4267,11 @@
       <w:szCs w:val="32"/>
     </w:rPr>
   </w:style>
-  <w:style w:type="paragraph" w:styleId="Heading2">
+  <w:style w:type="paragraph" w:styleId="2">
     <w:name w:val="heading 2"/>
-    <w:basedOn w:val="Normal"/>
-    <w:next w:val="Normal"/>
-    <w:link w:val="Heading2Char"/>
+    <w:basedOn w:val="a"/>
+    <w:next w:val="a"/>
+    <w:link w:val="20"/>
     <w:uiPriority w:val="9"/>
     <w:unhideWhenUsed/>
     <w:qFormat/>
@@ -4262,13 +4289,13 @@
       <w:szCs w:val="26"/>
     </w:rPr>
   </w:style>
-  <w:style w:type="character" w:default="1" w:styleId="DefaultParagraphFont">
+  <w:style w:type="character" w:default="1" w:styleId="a0">
     <w:name w:val="Default Paragraph Font"/>
     <w:uiPriority w:val="1"/>
     <w:semiHidden/>
     <w:unhideWhenUsed/>
   </w:style>
-  <w:style w:type="table" w:default="1" w:styleId="TableNormal">
+  <w:style w:type="table" w:default="1" w:styleId="a1">
     <w:name w:val="Normal Table"/>
     <w:uiPriority w:val="99"/>
     <w:semiHidden/>
@@ -4283,16 +4310,16 @@
       </w:tblCellMar>
     </w:tblPr>
   </w:style>
-  <w:style w:type="numbering" w:default="1" w:styleId="NoList">
+  <w:style w:type="numbering" w:default="1" w:styleId="a2">
     <w:name w:val="No List"/>
     <w:uiPriority w:val="99"/>
     <w:semiHidden/>
     <w:unhideWhenUsed/>
   </w:style>
-  <w:style w:type="character" w:customStyle="1" w:styleId="Heading1Char">
-    <w:name w:val="Heading 1 Char"/>
-    <w:basedOn w:val="DefaultParagraphFont"/>
-    <w:link w:val="Heading1"/>
+  <w:style w:type="character" w:customStyle="1" w:styleId="10">
+    <w:name w:val="Заголовок 1 Знак"/>
+    <w:basedOn w:val="a0"/>
+    <w:link w:val="1"/>
     <w:uiPriority w:val="9"/>
     <w:rsid w:val="00EF31BC"/>
     <w:rPr>
@@ -4303,10 +4330,10 @@
       <w:lang w:eastAsia="ru-RU"/>
     </w:rPr>
   </w:style>
-  <w:style w:type="character" w:customStyle="1" w:styleId="Heading2Char">
-    <w:name w:val="Heading 2 Char"/>
-    <w:basedOn w:val="DefaultParagraphFont"/>
-    <w:link w:val="Heading2"/>
+  <w:style w:type="character" w:customStyle="1" w:styleId="20">
+    <w:name w:val="Заголовок 2 Знак"/>
+    <w:basedOn w:val="a0"/>
+    <w:link w:val="2"/>
     <w:uiPriority w:val="9"/>
     <w:rsid w:val="00EF31BC"/>
     <w:rPr>
@@ -4317,9 +4344,9 @@
       <w:lang w:eastAsia="ru-RU"/>
     </w:rPr>
   </w:style>
-  <w:style w:type="paragraph" w:styleId="NormalWeb">
+  <w:style w:type="paragraph" w:styleId="a3">
     <w:name w:val="Normal (Web)"/>
-    <w:basedOn w:val="Normal"/>
+    <w:basedOn w:val="a"/>
     <w:uiPriority w:val="99"/>
     <w:semiHidden/>
     <w:unhideWhenUsed/>
@@ -4328,10 +4355,10 @@
       <w:spacing w:before="100" w:beforeAutospacing="1" w:after="100" w:afterAutospacing="1"/>
     </w:pPr>
   </w:style>
-  <w:style w:type="paragraph" w:styleId="TOCHeading">
+  <w:style w:type="paragraph" w:styleId="a4">
     <w:name w:val="TOC Heading"/>
-    <w:basedOn w:val="Heading1"/>
-    <w:next w:val="Normal"/>
+    <w:basedOn w:val="1"/>
+    <w:next w:val="a"/>
     <w:uiPriority w:val="39"/>
     <w:unhideWhenUsed/>
     <w:qFormat/>
@@ -4341,10 +4368,10 @@
       <w:outlineLvl w:val="9"/>
     </w:pPr>
   </w:style>
-  <w:style w:type="paragraph" w:styleId="TOC1">
+  <w:style w:type="paragraph" w:styleId="11">
     <w:name w:val="toc 1"/>
-    <w:basedOn w:val="Normal"/>
-    <w:next w:val="Normal"/>
+    <w:basedOn w:val="a"/>
+    <w:next w:val="a"/>
     <w:autoRedefine/>
     <w:uiPriority w:val="39"/>
     <w:unhideWhenUsed/>
@@ -4353,9 +4380,9 @@
       <w:spacing w:after="100"/>
     </w:pPr>
   </w:style>
-  <w:style w:type="character" w:styleId="Hyperlink">
+  <w:style w:type="character" w:styleId="a5">
     <w:name w:val="Hyperlink"/>
-    <w:basedOn w:val="DefaultParagraphFont"/>
+    <w:basedOn w:val="a0"/>
     <w:uiPriority w:val="99"/>
     <w:unhideWhenUsed/>
     <w:rsid w:val="00110ABE"/>
@@ -4364,9 +4391,9 @@
       <w:u w:val="single"/>
     </w:rPr>
   </w:style>
-  <w:style w:type="paragraph" w:styleId="ListParagraph">
+  <w:style w:type="paragraph" w:styleId="a6">
     <w:name w:val="List Paragraph"/>
-    <w:basedOn w:val="Normal"/>
+    <w:basedOn w:val="a"/>
     <w:uiPriority w:val="34"/>
     <w:qFormat/>
     <w:rsid w:val="00EA3CC0"/>
@@ -4375,9 +4402,9 @@
       <w:contextualSpacing/>
     </w:pPr>
   </w:style>
-  <w:style w:type="table" w:styleId="TableGrid">
+  <w:style w:type="table" w:styleId="a7">
     <w:name w:val="Table Grid"/>
-    <w:basedOn w:val="TableNormal"/>
+    <w:basedOn w:val="a1"/>
     <w:uiPriority w:val="39"/>
     <w:rsid w:val="00575A2A"/>
     <w:pPr>

</xml_diff>